<commit_message>
Fix formatting issues in the report and remove unnecessary whitespace
</commit_message>
<xml_diff>
--- a/Report/Nhom5.docx
+++ b/Report/Nhom5.docx
@@ -2960,6 +2960,7 @@
     <w:sdt>
       <w:sdtPr>
         <w:rPr>
+          <w:rFonts w:asciiTheme="minorHAnsi" w:eastAsiaTheme="minorHAnsi" w:hAnsiTheme="minorHAnsi" w:cstheme="minorBidi"/>
           <w:b/>
           <w:bCs/>
           <w:color w:val="000000" w:themeColor="text1"/>
@@ -2974,7 +2975,6 @@
       </w:sdtPr>
       <w:sdtEndPr>
         <w:rPr>
-          <w:rFonts w:asciiTheme="minorHAnsi" w:eastAsiaTheme="minorHAnsi" w:hAnsiTheme="minorHAnsi" w:cstheme="minorBidi"/>
           <w:b w:val="0"/>
           <w:bCs w:val="0"/>
           <w:noProof/>
@@ -7379,7 +7379,7 @@
           <w:numId w:val="2"/>
         </w:numPr>
         <w:spacing w:before="120" w:after="120" w:line="312" w:lineRule="auto"/>
-        <w:ind w:left="1701" w:hanging="505"/>
+        <w:ind w:left="1134" w:hanging="505"/>
         <w:contextualSpacing w:val="0"/>
         <w:outlineLvl w:val="3"/>
         <w:rPr>
@@ -11994,64 +11994,6 @@
         <w:contextualSpacing/>
         <w:rPr>
           <w:rFonts w:asciiTheme="majorHAnsi" w:eastAsia="Arial Unicode MS" w:hAnsiTheme="majorHAnsi" w:cstheme="majorHAnsi"/>
-          <w:sz w:val="26"/>
-          <w:szCs w:val="26"/>
-        </w:rPr>
-      </w:pPr>
-      <w:r>
-        <w:rPr>
-          <w:rFonts w:asciiTheme="majorHAnsi" w:eastAsia="Arial Unicode MS" w:hAnsiTheme="majorHAnsi" w:cstheme="majorHAnsi"/>
-          <w:sz w:val="26"/>
-          <w:szCs w:val="26"/>
-        </w:rPr>
-        <w:br w:type="page"/>
-      </w:r>
-    </w:p>
-    <w:p>
-      <w:pPr>
-        <w:pStyle w:val="NormalWeb"/>
-        <w:shd w:val="clear" w:color="auto" w:fill="FFFFFF"/>
-        <w:spacing w:before="0" w:beforeAutospacing="0" w:after="120" w:afterAutospacing="0" w:line="312" w:lineRule="auto"/>
-        <w:contextualSpacing/>
-        <w:jc w:val="both"/>
-        <w:rPr>
-          <w:rFonts w:asciiTheme="majorHAnsi" w:hAnsiTheme="majorHAnsi" w:cstheme="majorHAnsi"/>
-          <w:sz w:val="26"/>
-          <w:szCs w:val="26"/>
-          <w:lang w:val="en-US"/>
-        </w:rPr>
-      </w:pPr>
-    </w:p>
-    <w:p>
-      <w:pPr>
-        <w:spacing w:after="120" w:line="312" w:lineRule="auto"/>
-        <w:contextualSpacing/>
-        <w:rPr>
-          <w:rFonts w:asciiTheme="majorHAnsi" w:hAnsiTheme="majorHAnsi" w:cstheme="majorHAnsi"/>
-          <w:sz w:val="26"/>
-          <w:szCs w:val="26"/>
-        </w:rPr>
-      </w:pPr>
-    </w:p>
-    <w:p>
-      <w:pPr>
-        <w:spacing w:after="120" w:line="312" w:lineRule="auto"/>
-        <w:ind w:firstLine="720"/>
-        <w:contextualSpacing/>
-        <w:rPr>
-          <w:rFonts w:asciiTheme="majorHAnsi" w:hAnsiTheme="majorHAnsi" w:cstheme="majorHAnsi"/>
-          <w:sz w:val="26"/>
-          <w:szCs w:val="26"/>
-        </w:rPr>
-      </w:pPr>
-    </w:p>
-    <w:p>
-      <w:pPr>
-        <w:spacing w:after="120" w:line="312" w:lineRule="auto"/>
-        <w:ind w:firstLine="720"/>
-        <w:contextualSpacing/>
-        <w:rPr>
-          <w:rFonts w:asciiTheme="majorHAnsi" w:hAnsiTheme="majorHAnsi" w:cstheme="majorHAnsi"/>
           <w:sz w:val="26"/>
           <w:szCs w:val="26"/>
         </w:rPr>
@@ -12209,6 +12151,7 @@
           <w:dataBinding w:prefixMappings="xmlns:ns0='http://purl.org/dc/elements/1.1/' xmlns:ns1='http://schemas.openxmlformats.org/package/2006/metadata/core-properties' " w:xpath="/ns1:coreProperties[1]/ns0:creator[1]" w:storeItemID="{6C3C8BC8-F283-45AE-878A-BAB7291924A1}"/>
           <w:text/>
         </w:sdtPr>
+        <w:sdtEndPr/>
         <w:sdtContent>
           <w:tc>
             <w:tcPr>
@@ -14907,6 +14850,7 @@
   <w:style w:type="character" w:default="1" w:styleId="DefaultParagraphFont">
     <w:name w:val="Default Paragraph Font"/>
     <w:uiPriority w:val="1"/>
+    <w:semiHidden/>
     <w:unhideWhenUsed/>
   </w:style>
   <w:style w:type="table" w:default="1" w:styleId="TableNormal">
@@ -15554,7 +15498,9 @@
   </w:compat>
   <w:rsids>
     <w:rsidRoot w:val="00916D46"/>
+    <w:rsid w:val="001A12BF"/>
     <w:rsid w:val="001A3B24"/>
+    <w:rsid w:val="005D22C4"/>
     <w:rsid w:val="00916D46"/>
   </w:rsids>
   <m:mathPr>
@@ -16225,19 +16171,6 @@
 </file>
 
 <file path=customXml/item1.xml><?xml version="1.0" encoding="utf-8"?>
-<s:customData xmlns="http://www.wps.cn/officeDocument/2013/wpsCustomData" xmlns:s="http://www.wps.cn/officeDocument/2013/wpsCustomData">
-  <customSectProps>
-    <customSectPr/>
-    <customSectPr/>
-    <customSectPr/>
-  </customSectProps>
-  <customShpExts>
-    <customShpInfo spid="_x0000_s1026" textRotate="1"/>
-  </customShpExts>
-</s:customData>
-</file>
-
-<file path=customXml/item2.xml><?xml version="1.0" encoding="utf-8"?>
 <b:Sources xmlns:b="http://schemas.openxmlformats.org/officeDocument/2006/bibliography" xmlns="http://schemas.openxmlformats.org/officeDocument/2006/bibliography" SelectedStyle="\IEEE2006OfficeOnline.xsl" StyleName="IEEE" Version="2006">
   <b:Source>
     <b:Tag>Placeholder1</b:Tag>
@@ -16361,18 +16294,31 @@
 </b:Sources>
 </file>
 
+<file path=customXml/item2.xml><?xml version="1.0" encoding="utf-8"?>
+<s:customData xmlns="http://www.wps.cn/officeDocument/2013/wpsCustomData" xmlns:s="http://www.wps.cn/officeDocument/2013/wpsCustomData">
+  <customSectProps>
+    <customSectPr/>
+    <customSectPr/>
+    <customSectPr/>
+  </customSectProps>
+  <customShpExts>
+    <customShpInfo spid="_x0000_s1026" textRotate="1"/>
+  </customShpExts>
+</s:customData>
+</file>
+
 <file path=customXml/itemProps1.xml><?xml version="1.0" encoding="utf-8"?>
+<ds:datastoreItem xmlns:ds="http://schemas.openxmlformats.org/officeDocument/2006/customXml" ds:itemID="{A25E1DB3-C4F7-488A-AAB7-4CCE87190E77}">
+  <ds:schemaRefs>
+    <ds:schemaRef ds:uri="http://schemas.openxmlformats.org/officeDocument/2006/bibliography"/>
+  </ds:schemaRefs>
+</ds:datastoreItem>
+</file>
+
+<file path=customXml/itemProps2.xml><?xml version="1.0" encoding="utf-8"?>
 <ds:datastoreItem xmlns:ds="http://schemas.openxmlformats.org/officeDocument/2006/customXml" ds:itemID="{B1977F7D-205B-4081-913C-38D41E755F92}">
   <ds:schemaRefs>
     <ds:schemaRef ds:uri="http://www.wps.cn/officeDocument/2013/wpsCustomData"/>
   </ds:schemaRefs>
 </ds:datastoreItem>
-</file>
-
-<file path=customXml/itemProps2.xml><?xml version="1.0" encoding="utf-8"?>
-<ds:datastoreItem xmlns:ds="http://schemas.openxmlformats.org/officeDocument/2006/customXml" ds:itemID="{A25E1DB3-C4F7-488A-AAB7-4CCE87190E77}">
-  <ds:schemaRefs>
-    <ds:schemaRef ds:uri="http://schemas.openxmlformats.org/officeDocument/2006/bibliography"/>
-  </ds:schemaRefs>
-</ds:datastoreItem>
 </file>
</xml_diff>